<commit_message>
Cambios Documentacion y ahorcado2
</commit_message>
<xml_diff>
--- a/Documentación API Poker Planner.docx
+++ b/Documentación API Poker Planner.docx
@@ -126,13 +126,7 @@
           <w:rPr>
             <w:rStyle w:val="Hipervnculo"/>
           </w:rPr>
-          <w:t xml:space="preserve"> </w:t>
-        </w:r>
-        <w:r>
-          <w:rPr>
-            <w:rStyle w:val="Hipervnculo"/>
-          </w:rPr>
-          <w:t>https://vuejs.org/guide/quick-start.html</w:t>
+          <w:t xml:space="preserve"> https://vuejs.org/guide/quick-start.html</w:t>
         </w:r>
       </w:hyperlink>
       <w:r>
@@ -190,7 +184,10 @@
     </w:p>
     <w:p>
       <w:r>
-        <w:t>Se ha creado un componente NavBar en la cual mostraremos un botón de Inicio, que nos devolverá a landing (nuestra página de inicio) y un botón de cerrar sesión que nos devolverá a login.</w:t>
+        <w:t xml:space="preserve">Se ha creado un componente NavBar en la cual mostraremos </w:t>
+      </w:r>
+      <w:r>
+        <w:t>la barra de navegación en las páginas que lo necesiten.</w:t>
       </w:r>
     </w:p>
     <w:p>

</xml_diff>